<commit_message>
removed the CLI project structure titile from the word template
</commit_message>
<xml_diff>
--- a/Report/w1761265.docx
+++ b/Report/w1761265.docx
@@ -471,13 +471,6 @@
           <w:sz w:val="26"/>
           <w:szCs w:val="26"/>
         </w:rPr>
-      </w:r>
-      <w:r>
-        <w:rPr>
-          <w:color w:val="000000" w:themeColor="text1"/>
-          <w:sz w:val="26"/>
-          <w:szCs w:val="26"/>
-        </w:rPr>
         <w:fldChar w:fldCharType="separate"/>
       </w:r>
       <w:r>
@@ -488,7 +481,7 @@
           <w:szCs w:val="26"/>
           <w:u w:val="none"/>
         </w:rPr>
-        <w:t>D</w:t>
+        <w:t>Design</w:t>
       </w:r>
       <w:r>
         <w:rPr>
@@ -498,7 +491,7 @@
           <w:szCs w:val="26"/>
           <w:u w:val="none"/>
         </w:rPr>
-        <w:t>e</w:t>
+        <w:t>s</w:t>
       </w:r>
       <w:r>
         <w:rPr>
@@ -508,67 +501,7 @@
           <w:szCs w:val="26"/>
           <w:u w:val="none"/>
         </w:rPr>
-        <w:t>si</w:t>
-      </w:r>
-      <w:r>
-        <w:rPr>
-          <w:rStyle w:val="Hyperlink"/>
-          <w:color w:val="000000" w:themeColor="text1"/>
-          <w:sz w:val="26"/>
-          <w:szCs w:val="26"/>
-          <w:u w:val="none"/>
-        </w:rPr>
-        <w:t>g</w:t>
-      </w:r>
-      <w:r>
-        <w:rPr>
-          <w:rStyle w:val="Hyperlink"/>
-          <w:color w:val="000000" w:themeColor="text1"/>
-          <w:sz w:val="26"/>
-          <w:szCs w:val="26"/>
-          <w:u w:val="none"/>
-        </w:rPr>
-        <w:t>n</w:t>
-      </w:r>
-      <w:r>
-        <w:rPr>
-          <w:rStyle w:val="Hyperlink"/>
-          <w:color w:val="000000" w:themeColor="text1"/>
-          <w:sz w:val="26"/>
-          <w:szCs w:val="26"/>
-          <w:u w:val="none"/>
-        </w:rPr>
-        <w:t>s</w:t>
-      </w:r>
-      <w:r>
-        <w:rPr>
-          <w:rStyle w:val="Hyperlink"/>
-          <w:color w:val="000000" w:themeColor="text1"/>
-          <w:sz w:val="26"/>
-          <w:szCs w:val="26"/>
-          <w:u w:val="none"/>
-        </w:rPr>
-        <w:t>………</w:t>
-      </w:r>
-      <w:r>
-        <w:rPr>
-          <w:rStyle w:val="Hyperlink"/>
-          <w:color w:val="000000" w:themeColor="text1"/>
-          <w:sz w:val="26"/>
-          <w:szCs w:val="26"/>
-          <w:u w:val="none"/>
-        </w:rPr>
-        <w:t>…</w:t>
-      </w:r>
-      <w:r>
-        <w:rPr>
-          <w:rStyle w:val="Hyperlink"/>
-          <w:color w:val="000000" w:themeColor="text1"/>
-          <w:sz w:val="26"/>
-          <w:szCs w:val="26"/>
-          <w:u w:val="none"/>
-        </w:rPr>
-        <w:t>……………………………………………………………………………………</w:t>
+        <w:t>………………………………………………………………………………………………</w:t>
       </w:r>
       <w:r>
         <w:rPr>
@@ -637,13 +570,6 @@
           <w:sz w:val="26"/>
           <w:szCs w:val="26"/>
         </w:rPr>
-      </w:r>
-      <w:r>
-        <w:rPr>
-          <w:color w:val="000000" w:themeColor="text1"/>
-          <w:sz w:val="26"/>
-          <w:szCs w:val="26"/>
-        </w:rPr>
         <w:fldChar w:fldCharType="separate"/>
       </w:r>
       <w:r>
@@ -654,7 +580,7 @@
           <w:szCs w:val="26"/>
           <w:u w:val="none"/>
         </w:rPr>
-        <w:t>Use</w:t>
+        <w:t>Usecase Diagram</w:t>
       </w:r>
       <w:r>
         <w:rPr>
@@ -664,7 +590,7 @@
           <w:szCs w:val="26"/>
           <w:u w:val="none"/>
         </w:rPr>
-        <w:t>c</w:t>
+        <w:t>…………………………………………………………………</w:t>
       </w:r>
       <w:r>
         <w:rPr>
@@ -674,7 +600,7 @@
           <w:szCs w:val="26"/>
           <w:u w:val="none"/>
         </w:rPr>
-        <w:t>ase</w:t>
+        <w:t>.</w:t>
       </w:r>
       <w:r>
         <w:rPr>
@@ -684,60 +610,8 @@
           <w:szCs w:val="26"/>
           <w:u w:val="none"/>
         </w:rPr>
-        <w:t xml:space="preserve"> </w:t>
-      </w:r>
-      <w:r>
-        <w:rPr>
-          <w:rStyle w:val="Hyperlink"/>
-          <w:color w:val="000000" w:themeColor="text1"/>
-          <w:sz w:val="26"/>
-          <w:szCs w:val="26"/>
-          <w:u w:val="none"/>
-        </w:rPr>
-        <w:t>Diagram</w:t>
-      </w:r>
-      <w:r>
-        <w:rPr>
-          <w:rStyle w:val="Hyperlink"/>
-          <w:color w:val="000000" w:themeColor="text1"/>
-          <w:sz w:val="26"/>
-          <w:szCs w:val="26"/>
-          <w:u w:val="none"/>
-        </w:rPr>
-        <w:t>…………………………………………………………………</w:t>
-      </w:r>
-      <w:r>
-        <w:rPr>
-          <w:rStyle w:val="Hyperlink"/>
-          <w:color w:val="000000" w:themeColor="text1"/>
-          <w:sz w:val="26"/>
-          <w:szCs w:val="26"/>
-          <w:u w:val="none"/>
-        </w:rPr>
-        <w:t>.</w:t>
-      </w:r>
-      <w:r>
-        <w:rPr>
-          <w:rStyle w:val="Hyperlink"/>
-          <w:color w:val="000000" w:themeColor="text1"/>
-          <w:sz w:val="26"/>
-          <w:szCs w:val="26"/>
-          <w:u w:val="none"/>
-        </w:rPr>
-        <w:t>………………</w:t>
-      </w:r>
-      <w:proofErr w:type="gramStart"/>
-      <w:r>
-        <w:rPr>
-          <w:rStyle w:val="Hyperlink"/>
-          <w:color w:val="000000" w:themeColor="text1"/>
-          <w:sz w:val="26"/>
-          <w:szCs w:val="26"/>
-          <w:u w:val="none"/>
-        </w:rPr>
-        <w:t>…..</w:t>
-      </w:r>
-      <w:proofErr w:type="gramEnd"/>
+        <w:t>…………………..</w:t>
+      </w:r>
     </w:p>
     <w:p>
       <w:pPr>
@@ -785,13 +659,6 @@
           <w:sz w:val="26"/>
           <w:szCs w:val="26"/>
         </w:rPr>
-      </w:r>
-      <w:r>
-        <w:rPr>
-          <w:color w:val="000000" w:themeColor="text1"/>
-          <w:sz w:val="26"/>
-          <w:szCs w:val="26"/>
-        </w:rPr>
         <w:fldChar w:fldCharType="separate"/>
       </w:r>
       <w:r>
@@ -802,7 +669,7 @@
           <w:szCs w:val="26"/>
           <w:u w:val="none"/>
         </w:rPr>
-        <w:t>Class</w:t>
+        <w:t>Class Diagram</w:t>
       </w:r>
       <w:r>
         <w:rPr>
@@ -812,7 +679,7 @@
           <w:szCs w:val="26"/>
           <w:u w:val="none"/>
         </w:rPr>
-        <w:t xml:space="preserve"> </w:t>
+        <w:t>………………………………………………………………</w:t>
       </w:r>
       <w:r>
         <w:rPr>
@@ -822,7 +689,7 @@
           <w:szCs w:val="26"/>
           <w:u w:val="none"/>
         </w:rPr>
-        <w:t>Diag</w:t>
+        <w:t>.</w:t>
       </w:r>
       <w:r>
         <w:rPr>
@@ -832,60 +699,8 @@
           <w:szCs w:val="26"/>
           <w:u w:val="none"/>
         </w:rPr>
-        <w:t>r</w:t>
-      </w:r>
-      <w:r>
-        <w:rPr>
-          <w:rStyle w:val="Hyperlink"/>
-          <w:color w:val="000000" w:themeColor="text1"/>
-          <w:sz w:val="26"/>
-          <w:szCs w:val="26"/>
-          <w:u w:val="none"/>
-        </w:rPr>
-        <w:t>am</w:t>
-      </w:r>
-      <w:r>
-        <w:rPr>
-          <w:rStyle w:val="Hyperlink"/>
-          <w:color w:val="000000" w:themeColor="text1"/>
-          <w:sz w:val="26"/>
-          <w:szCs w:val="26"/>
-          <w:u w:val="none"/>
-        </w:rPr>
-        <w:t>………………………………………………………………</w:t>
-      </w:r>
-      <w:r>
-        <w:rPr>
-          <w:rStyle w:val="Hyperlink"/>
-          <w:color w:val="000000" w:themeColor="text1"/>
-          <w:sz w:val="26"/>
-          <w:szCs w:val="26"/>
-          <w:u w:val="none"/>
-        </w:rPr>
-        <w:t>.</w:t>
-      </w:r>
-      <w:r>
-        <w:rPr>
-          <w:rStyle w:val="Hyperlink"/>
-          <w:color w:val="000000" w:themeColor="text1"/>
-          <w:sz w:val="26"/>
-          <w:szCs w:val="26"/>
-          <w:u w:val="none"/>
-        </w:rPr>
-        <w:t>………………………</w:t>
-      </w:r>
-      <w:proofErr w:type="gramStart"/>
-      <w:r>
-        <w:rPr>
-          <w:rStyle w:val="Hyperlink"/>
-          <w:color w:val="000000" w:themeColor="text1"/>
-          <w:sz w:val="26"/>
-          <w:szCs w:val="26"/>
-          <w:u w:val="none"/>
-        </w:rPr>
-        <w:t>…..</w:t>
-      </w:r>
-      <w:proofErr w:type="gramEnd"/>
+        <w:t>…………………………..</w:t>
+      </w:r>
     </w:p>
     <w:p>
       <w:pPr>
@@ -918,17 +733,7 @@
             <w:szCs w:val="26"/>
             <w:u w:val="none"/>
           </w:rPr>
-          <w:t>Cod</w:t>
-        </w:r>
-        <w:r>
-          <w:rPr>
-            <w:rStyle w:val="Hyperlink"/>
-            <w:color w:val="000000" w:themeColor="text1"/>
-            <w:sz w:val="26"/>
-            <w:szCs w:val="26"/>
-            <w:u w:val="none"/>
-          </w:rPr>
-          <w:t>e</w:t>
+          <w:t>Code</w:t>
         </w:r>
         <w:r>
           <w:rPr>
@@ -999,17 +804,7 @@
             <w:szCs w:val="26"/>
             <w:u w:val="none"/>
           </w:rPr>
-          <w:t xml:space="preserve"> </w:t>
-        </w:r>
-        <w:r>
-          <w:rPr>
-            <w:rStyle w:val="Hyperlink"/>
-            <w:color w:val="000000" w:themeColor="text1"/>
-            <w:sz w:val="26"/>
-            <w:szCs w:val="26"/>
-            <w:u w:val="none"/>
-          </w:rPr>
-          <w:t>Application</w:t>
+          <w:t xml:space="preserve"> Application</w:t>
         </w:r>
       </w:hyperlink>
       <w:r>
@@ -1026,18 +821,8 @@
           <w:sz w:val="26"/>
           <w:szCs w:val="26"/>
         </w:rPr>
-        <w:t>…</w:t>
-      </w:r>
-      <w:proofErr w:type="gramStart"/>
-      <w:r>
-        <w:rPr>
-          <w:color w:val="000000" w:themeColor="text1"/>
-          <w:sz w:val="26"/>
-          <w:szCs w:val="26"/>
-        </w:rPr>
-        <w:t>…..</w:t>
-      </w:r>
-      <w:proofErr w:type="gramEnd"/>
+        <w:t>……..</w:t>
+      </w:r>
       <w:r>
         <w:rPr>
           <w:color w:val="000000" w:themeColor="text1"/>
@@ -1046,87 +831,6 @@
         </w:rPr>
         <w:t>……………………….</w:t>
       </w:r>
-    </w:p>
-    <w:p>
-      <w:pPr>
-        <w:pStyle w:val="ListParagraph"/>
-        <w:numPr>
-          <w:ilvl w:val="2"/>
-          <w:numId w:val="1"/>
-        </w:numPr>
-        <w:spacing w:line="360" w:lineRule="auto"/>
-        <w:rPr>
-          <w:color w:val="000000" w:themeColor="text1"/>
-          <w:sz w:val="26"/>
-          <w:szCs w:val="26"/>
-        </w:rPr>
-      </w:pPr>
-      <w:hyperlink w:anchor="cli_project_structure" w:history="1">
-        <w:r>
-          <w:rPr>
-            <w:rStyle w:val="Hyperlink"/>
-            <w:color w:val="000000" w:themeColor="text1"/>
-            <w:sz w:val="26"/>
-            <w:szCs w:val="26"/>
-            <w:u w:val="none"/>
-          </w:rPr>
-          <w:t xml:space="preserve">    CL</w:t>
-        </w:r>
-        <w:r>
-          <w:rPr>
-            <w:rStyle w:val="Hyperlink"/>
-            <w:color w:val="000000" w:themeColor="text1"/>
-            <w:sz w:val="26"/>
-            <w:szCs w:val="26"/>
-            <w:u w:val="none"/>
-          </w:rPr>
-          <w:t>I</w:t>
-        </w:r>
-        <w:r>
-          <w:rPr>
-            <w:rStyle w:val="Hyperlink"/>
-            <w:color w:val="000000" w:themeColor="text1"/>
-            <w:sz w:val="26"/>
-            <w:szCs w:val="26"/>
-            <w:u w:val="none"/>
-          </w:rPr>
-          <w:t xml:space="preserve"> Project Structure</w:t>
-        </w:r>
-      </w:hyperlink>
-      <w:r>
-        <w:rPr>
-          <w:color w:val="000000" w:themeColor="text1"/>
-          <w:sz w:val="26"/>
-          <w:szCs w:val="26"/>
-        </w:rPr>
-        <w:t>…………………</w:t>
-      </w:r>
-      <w:r>
-        <w:rPr>
-          <w:color w:val="000000" w:themeColor="text1"/>
-          <w:sz w:val="26"/>
-          <w:szCs w:val="26"/>
-        </w:rPr>
-        <w:t>……</w:t>
-      </w:r>
-      <w:r>
-        <w:rPr>
-          <w:color w:val="000000" w:themeColor="text1"/>
-          <w:sz w:val="26"/>
-          <w:szCs w:val="26"/>
-        </w:rPr>
-        <w:t>…………………………………………………</w:t>
-      </w:r>
-      <w:proofErr w:type="gramStart"/>
-      <w:r>
-        <w:rPr>
-          <w:color w:val="000000" w:themeColor="text1"/>
-          <w:sz w:val="26"/>
-          <w:szCs w:val="26"/>
-        </w:rPr>
-        <w:t>…..</w:t>
-      </w:r>
-      <w:proofErr w:type="gramEnd"/>
     </w:p>
     <w:p>
       <w:pPr>
@@ -1159,27 +863,7 @@
             <w:szCs w:val="26"/>
             <w:u w:val="none"/>
           </w:rPr>
-          <w:t>Co</w:t>
-        </w:r>
-        <w:r>
-          <w:rPr>
-            <w:rStyle w:val="Hyperlink"/>
-            <w:color w:val="000000" w:themeColor="text1"/>
-            <w:sz w:val="26"/>
-            <w:szCs w:val="26"/>
-            <w:u w:val="none"/>
-          </w:rPr>
-          <w:t>d</w:t>
-        </w:r>
-        <w:r>
-          <w:rPr>
-            <w:rStyle w:val="Hyperlink"/>
-            <w:color w:val="000000" w:themeColor="text1"/>
-            <w:sz w:val="26"/>
-            <w:szCs w:val="26"/>
-            <w:u w:val="none"/>
-          </w:rPr>
-          <w:t>e</w:t>
+          <w:t>Code</w:t>
         </w:r>
         <w:r>
           <w:rPr>
@@ -1242,27 +926,7 @@
             <w:szCs w:val="26"/>
             <w:u w:val="none"/>
           </w:rPr>
-          <w:t>Testi</w:t>
-        </w:r>
-        <w:r>
-          <w:rPr>
-            <w:rStyle w:val="Hyperlink"/>
-            <w:color w:val="000000" w:themeColor="text1"/>
-            <w:sz w:val="26"/>
-            <w:szCs w:val="26"/>
-            <w:u w:val="none"/>
-          </w:rPr>
-          <w:t>n</w:t>
-        </w:r>
-        <w:r>
-          <w:rPr>
-            <w:rStyle w:val="Hyperlink"/>
-            <w:color w:val="000000" w:themeColor="text1"/>
-            <w:sz w:val="26"/>
-            <w:szCs w:val="26"/>
-            <w:u w:val="none"/>
-          </w:rPr>
-          <w:t>g</w:t>
+          <w:t>Testing</w:t>
         </w:r>
         <w:r>
           <w:rPr>
@@ -1291,18 +955,8 @@
           <w:sz w:val="26"/>
           <w:szCs w:val="26"/>
         </w:rPr>
-        <w:t>……………………………………………………………………………………</w:t>
-      </w:r>
-      <w:proofErr w:type="gramStart"/>
-      <w:r>
-        <w:rPr>
-          <w:color w:val="000000" w:themeColor="text1"/>
-          <w:sz w:val="26"/>
-          <w:szCs w:val="26"/>
-        </w:rPr>
-        <w:t>…..</w:t>
-      </w:r>
-      <w:proofErr w:type="gramEnd"/>
+        <w:t>………………………………………………………………………………………..</w:t>
+      </w:r>
     </w:p>
     <w:p>
       <w:pPr>
@@ -1335,17 +989,7 @@
             <w:szCs w:val="26"/>
             <w:u w:val="none"/>
           </w:rPr>
-          <w:t>Junit</w:t>
-        </w:r>
-        <w:r>
-          <w:rPr>
-            <w:rStyle w:val="Hyperlink"/>
-            <w:color w:val="000000" w:themeColor="text1"/>
-            <w:sz w:val="26"/>
-            <w:szCs w:val="26"/>
-            <w:u w:val="none"/>
-          </w:rPr>
-          <w:t xml:space="preserve"> </w:t>
+          <w:t xml:space="preserve">Junit </w:t>
         </w:r>
         <w:r>
           <w:rPr>
@@ -1374,18 +1018,8 @@
           <w:sz w:val="26"/>
           <w:szCs w:val="26"/>
         </w:rPr>
-        <w:t>……………………………………………………………………………………</w:t>
-      </w:r>
-      <w:proofErr w:type="gramStart"/>
-      <w:r>
-        <w:rPr>
-          <w:color w:val="000000" w:themeColor="text1"/>
-          <w:sz w:val="26"/>
-          <w:szCs w:val="26"/>
-        </w:rPr>
-        <w:t>…..</w:t>
-      </w:r>
-      <w:proofErr w:type="gramEnd"/>
+        <w:t>………………………………………………………………………………………..</w:t>
+      </w:r>
     </w:p>
     <w:p>
       <w:pPr>
@@ -1418,27 +1052,7 @@
             <w:szCs w:val="26"/>
             <w:u w:val="none"/>
           </w:rPr>
-          <w:t>Junit Te</w:t>
-        </w:r>
-        <w:r>
-          <w:rPr>
-            <w:rStyle w:val="Hyperlink"/>
-            <w:color w:val="000000" w:themeColor="text1"/>
-            <w:sz w:val="26"/>
-            <w:szCs w:val="26"/>
-            <w:u w:val="none"/>
-          </w:rPr>
-          <w:t>s</w:t>
-        </w:r>
-        <w:r>
-          <w:rPr>
-            <w:rStyle w:val="Hyperlink"/>
-            <w:color w:val="000000" w:themeColor="text1"/>
-            <w:sz w:val="26"/>
-            <w:szCs w:val="26"/>
-            <w:u w:val="none"/>
-          </w:rPr>
-          <w:t>ting Output Screenshots</w:t>
+          <w:t>Junit Testing Output Screenshots</w:t>
         </w:r>
       </w:hyperlink>
       <w:r>
@@ -1447,18 +1061,8 @@
           <w:sz w:val="26"/>
           <w:szCs w:val="26"/>
         </w:rPr>
-        <w:t>……………………………………………………</w:t>
-      </w:r>
-      <w:proofErr w:type="gramStart"/>
-      <w:r>
-        <w:rPr>
-          <w:color w:val="000000" w:themeColor="text1"/>
-          <w:sz w:val="26"/>
-          <w:szCs w:val="26"/>
-        </w:rPr>
-        <w:t>…..</w:t>
-      </w:r>
-      <w:proofErr w:type="gramEnd"/>
+        <w:t>………………………………………………………..</w:t>
+      </w:r>
     </w:p>
     <w:p>
       <w:pPr>
@@ -1491,27 +1095,7 @@
             <w:szCs w:val="26"/>
             <w:u w:val="none"/>
           </w:rPr>
-          <w:t xml:space="preserve">Test </w:t>
-        </w:r>
-        <w:r>
-          <w:rPr>
-            <w:rStyle w:val="Hyperlink"/>
-            <w:color w:val="000000" w:themeColor="text1"/>
-            <w:sz w:val="26"/>
-            <w:szCs w:val="26"/>
-            <w:u w:val="none"/>
-          </w:rPr>
-          <w:t>P</w:t>
-        </w:r>
-        <w:r>
-          <w:rPr>
-            <w:rStyle w:val="Hyperlink"/>
-            <w:color w:val="000000" w:themeColor="text1"/>
-            <w:sz w:val="26"/>
-            <w:szCs w:val="26"/>
-            <w:u w:val="none"/>
-          </w:rPr>
-          <w:t>lan</w:t>
+          <w:t>Test Plan</w:t>
         </w:r>
       </w:hyperlink>
       <w:r>
@@ -1520,18 +1104,8 @@
           <w:sz w:val="26"/>
           <w:szCs w:val="26"/>
         </w:rPr>
-        <w:t>…………………………………………………………………………………………</w:t>
-      </w:r>
-      <w:proofErr w:type="gramStart"/>
-      <w:r>
-        <w:rPr>
-          <w:color w:val="000000" w:themeColor="text1"/>
-          <w:sz w:val="26"/>
-          <w:szCs w:val="26"/>
-        </w:rPr>
-        <w:t>…..</w:t>
-      </w:r>
-      <w:proofErr w:type="gramEnd"/>
+        <w:t>……………………………………………………………………………………………..</w:t>
+      </w:r>
     </w:p>
     <w:p>
       <w:pPr>
@@ -1548,160 +1122,6 @@
         </w:rPr>
       </w:pPr>
       <w:hyperlink w:anchor="gui" w:history="1">
-        <w:r>
-          <w:rPr>
-            <w:rStyle w:val="Hyperlink"/>
-            <w:color w:val="000000" w:themeColor="text1"/>
-            <w:sz w:val="26"/>
-            <w:szCs w:val="26"/>
-            <w:u w:val="none"/>
-          </w:rPr>
-          <w:t>G</w:t>
-        </w:r>
-        <w:r>
-          <w:rPr>
-            <w:rStyle w:val="Hyperlink"/>
-            <w:color w:val="000000" w:themeColor="text1"/>
-            <w:sz w:val="26"/>
-            <w:szCs w:val="26"/>
-            <w:u w:val="none"/>
-          </w:rPr>
-          <w:t>U</w:t>
-        </w:r>
-        <w:r>
-          <w:rPr>
-            <w:rStyle w:val="Hyperlink"/>
-            <w:color w:val="000000" w:themeColor="text1"/>
-            <w:sz w:val="26"/>
-            <w:szCs w:val="26"/>
-            <w:u w:val="none"/>
-          </w:rPr>
-          <w:t>I</w:t>
-        </w:r>
-      </w:hyperlink>
-      <w:r>
-        <w:rPr>
-          <w:color w:val="000000" w:themeColor="text1"/>
-          <w:sz w:val="26"/>
-          <w:szCs w:val="26"/>
-        </w:rPr>
-        <w:t>…………………………………………………</w:t>
-      </w:r>
-      <w:r>
-        <w:rPr>
-          <w:color w:val="000000" w:themeColor="text1"/>
-          <w:sz w:val="26"/>
-          <w:szCs w:val="26"/>
-        </w:rPr>
-        <w:t>………………………</w:t>
-      </w:r>
-      <w:proofErr w:type="gramStart"/>
-      <w:r>
-        <w:rPr>
-          <w:color w:val="000000" w:themeColor="text1"/>
-          <w:sz w:val="26"/>
-          <w:szCs w:val="26"/>
-        </w:rPr>
-        <w:t>…..</w:t>
-      </w:r>
-      <w:proofErr w:type="gramEnd"/>
-      <w:r>
-        <w:rPr>
-          <w:color w:val="000000" w:themeColor="text1"/>
-          <w:sz w:val="26"/>
-          <w:szCs w:val="26"/>
-        </w:rPr>
-        <w:t>……………………………..</w:t>
-      </w:r>
-    </w:p>
-    <w:p>
-      <w:pPr>
-        <w:pStyle w:val="ListParagraph"/>
-        <w:numPr>
-          <w:ilvl w:val="2"/>
-          <w:numId w:val="1"/>
-        </w:numPr>
-        <w:spacing w:line="360" w:lineRule="auto"/>
-        <w:rPr>
-          <w:color w:val="000000" w:themeColor="text1"/>
-          <w:sz w:val="26"/>
-          <w:szCs w:val="26"/>
-        </w:rPr>
-      </w:pPr>
-      <w:r>
-        <w:rPr>
-          <w:color w:val="000000" w:themeColor="text1"/>
-          <w:sz w:val="26"/>
-          <w:szCs w:val="26"/>
-        </w:rPr>
-        <w:t xml:space="preserve">    </w:t>
-      </w:r>
-      <w:hyperlink w:anchor="gui_project_structure" w:history="1">
-        <w:r>
-          <w:rPr>
-            <w:rStyle w:val="Hyperlink"/>
-            <w:color w:val="000000" w:themeColor="text1"/>
-            <w:sz w:val="26"/>
-            <w:szCs w:val="26"/>
-            <w:u w:val="none"/>
-          </w:rPr>
-          <w:t>GUI Pr</w:t>
-        </w:r>
-        <w:r>
-          <w:rPr>
-            <w:rStyle w:val="Hyperlink"/>
-            <w:color w:val="000000" w:themeColor="text1"/>
-            <w:sz w:val="26"/>
-            <w:szCs w:val="26"/>
-            <w:u w:val="none"/>
-          </w:rPr>
-          <w:t>o</w:t>
-        </w:r>
-        <w:r>
-          <w:rPr>
-            <w:rStyle w:val="Hyperlink"/>
-            <w:color w:val="000000" w:themeColor="text1"/>
-            <w:sz w:val="26"/>
-            <w:szCs w:val="26"/>
-            <w:u w:val="none"/>
-          </w:rPr>
-          <w:t>ject Structure</w:t>
-        </w:r>
-      </w:hyperlink>
-      <w:r>
-        <w:rPr>
-          <w:color w:val="000000" w:themeColor="text1"/>
-          <w:sz w:val="26"/>
-          <w:szCs w:val="26"/>
-        </w:rPr>
-        <w:t>…………………………………………………………………………………</w:t>
-      </w:r>
-    </w:p>
-    <w:p>
-      <w:pPr>
-        <w:pStyle w:val="ListParagraph"/>
-        <w:numPr>
-          <w:ilvl w:val="2"/>
-          <w:numId w:val="1"/>
-        </w:numPr>
-        <w:spacing w:line="360" w:lineRule="auto"/>
-        <w:rPr>
-          <w:color w:val="000000" w:themeColor="text1"/>
-          <w:sz w:val="26"/>
-          <w:szCs w:val="26"/>
-        </w:rPr>
-      </w:pPr>
-      <w:hyperlink w:anchor="gui_screenShots" w:history="1">
-        <w:r>
-          <w:rPr>
-            <w:rStyle w:val="Hyperlink"/>
-            <w:color w:val="000000" w:themeColor="text1"/>
-            <w:sz w:val="26"/>
-            <w:szCs w:val="26"/>
-            <w:u w:val="none"/>
-          </w:rPr>
-          <w:t xml:space="preserve">    </w:t>
-        </w:r>
         <w:r>
           <w:rPr>
             <w:rStyle w:val="Hyperlink"/>
@@ -1712,6 +1132,55 @@
           </w:rPr>
           <w:t>GUI</w:t>
         </w:r>
+      </w:hyperlink>
+      <w:r>
+        <w:rPr>
+          <w:color w:val="000000" w:themeColor="text1"/>
+          <w:sz w:val="26"/>
+          <w:szCs w:val="26"/>
+        </w:rPr>
+        <w:t>…………………………………………………</w:t>
+      </w:r>
+      <w:r>
+        <w:rPr>
+          <w:color w:val="000000" w:themeColor="text1"/>
+          <w:sz w:val="26"/>
+          <w:szCs w:val="26"/>
+        </w:rPr>
+        <w:t>…………………………..</w:t>
+      </w:r>
+      <w:r>
+        <w:rPr>
+          <w:color w:val="000000" w:themeColor="text1"/>
+          <w:sz w:val="26"/>
+          <w:szCs w:val="26"/>
+        </w:rPr>
+        <w:t>……………………………..</w:t>
+      </w:r>
+    </w:p>
+    <w:p>
+      <w:pPr>
+        <w:pStyle w:val="ListParagraph"/>
+        <w:numPr>
+          <w:ilvl w:val="2"/>
+          <w:numId w:val="1"/>
+        </w:numPr>
+        <w:spacing w:line="360" w:lineRule="auto"/>
+        <w:rPr>
+          <w:color w:val="000000" w:themeColor="text1"/>
+          <w:sz w:val="26"/>
+          <w:szCs w:val="26"/>
+        </w:rPr>
+      </w:pPr>
+      <w:r>
+        <w:rPr>
+          <w:color w:val="000000" w:themeColor="text1"/>
+          <w:sz w:val="26"/>
+          <w:szCs w:val="26"/>
+        </w:rPr>
+        <w:t xml:space="preserve">    </w:t>
+      </w:r>
+      <w:hyperlink w:anchor="gui_project_structure" w:history="1">
         <w:r>
           <w:rPr>
             <w:rStyle w:val="Hyperlink"/>
@@ -1720,8 +1189,33 @@
             <w:szCs w:val="26"/>
             <w:u w:val="none"/>
           </w:rPr>
-          <w:t xml:space="preserve"> </w:t>
+          <w:t>GUI Project Structure</w:t>
         </w:r>
+      </w:hyperlink>
+      <w:r>
+        <w:rPr>
+          <w:color w:val="000000" w:themeColor="text1"/>
+          <w:sz w:val="26"/>
+          <w:szCs w:val="26"/>
+        </w:rPr>
+        <w:t>…………………………………………………………………………………</w:t>
+      </w:r>
+    </w:p>
+    <w:p>
+      <w:pPr>
+        <w:pStyle w:val="ListParagraph"/>
+        <w:numPr>
+          <w:ilvl w:val="2"/>
+          <w:numId w:val="1"/>
+        </w:numPr>
+        <w:spacing w:line="360" w:lineRule="auto"/>
+        <w:rPr>
+          <w:color w:val="000000" w:themeColor="text1"/>
+          <w:sz w:val="26"/>
+          <w:szCs w:val="26"/>
+        </w:rPr>
+      </w:pPr>
+      <w:hyperlink w:anchor="gui_screenShots" w:history="1">
         <w:r>
           <w:rPr>
             <w:rStyle w:val="Hyperlink"/>
@@ -1730,7 +1224,7 @@
             <w:szCs w:val="26"/>
             <w:u w:val="none"/>
           </w:rPr>
-          <w:t>Screenshots</w:t>
+          <w:t xml:space="preserve">    GUI Screenshots</w:t>
         </w:r>
       </w:hyperlink>
       <w:r>
@@ -1775,27 +1269,7 @@
             <w:szCs w:val="26"/>
             <w:u w:val="none"/>
           </w:rPr>
-          <w:t>Front</w:t>
-        </w:r>
-        <w:r>
-          <w:rPr>
-            <w:rStyle w:val="Hyperlink"/>
-            <w:color w:val="000000" w:themeColor="text1"/>
-            <w:sz w:val="26"/>
-            <w:szCs w:val="26"/>
-            <w:u w:val="none"/>
-          </w:rPr>
-          <w:t>e</w:t>
-        </w:r>
-        <w:r>
-          <w:rPr>
-            <w:rStyle w:val="Hyperlink"/>
-            <w:color w:val="000000" w:themeColor="text1"/>
-            <w:sz w:val="26"/>
-            <w:szCs w:val="26"/>
-            <w:u w:val="none"/>
-          </w:rPr>
-          <w:t>nd Angular</w:t>
+          <w:t>Frontend Angular</w:t>
         </w:r>
       </w:hyperlink>
       <w:r>
@@ -1804,18 +1278,8 @@
           <w:sz w:val="26"/>
           <w:szCs w:val="26"/>
         </w:rPr>
-        <w:t>…………………………………………………………………………</w:t>
-      </w:r>
-      <w:proofErr w:type="gramStart"/>
-      <w:r>
-        <w:rPr>
-          <w:color w:val="000000" w:themeColor="text1"/>
-          <w:sz w:val="26"/>
-          <w:szCs w:val="26"/>
-        </w:rPr>
-        <w:t>…..</w:t>
-      </w:r>
-      <w:proofErr w:type="gramEnd"/>
+        <w:t>……………………………………………………………………………..</w:t>
+      </w:r>
     </w:p>
     <w:p>
       <w:pPr>
@@ -1840,27 +1304,7 @@
             <w:szCs w:val="26"/>
             <w:u w:val="none"/>
           </w:rPr>
-          <w:t>Pr</w:t>
-        </w:r>
-        <w:r>
-          <w:rPr>
-            <w:rStyle w:val="Hyperlink"/>
-            <w:color w:val="000000" w:themeColor="text1"/>
-            <w:sz w:val="26"/>
-            <w:szCs w:val="26"/>
-            <w:u w:val="none"/>
-          </w:rPr>
-          <w:t>o</w:t>
-        </w:r>
-        <w:r>
-          <w:rPr>
-            <w:rStyle w:val="Hyperlink"/>
-            <w:color w:val="000000" w:themeColor="text1"/>
-            <w:sz w:val="26"/>
-            <w:szCs w:val="26"/>
-            <w:u w:val="none"/>
-          </w:rPr>
-          <w:t>ject Structure</w:t>
+          <w:t>Project Structure</w:t>
         </w:r>
       </w:hyperlink>
       <w:r>
@@ -1895,27 +1339,7 @@
             <w:szCs w:val="26"/>
             <w:u w:val="none"/>
           </w:rPr>
-          <w:t>Co</w:t>
-        </w:r>
-        <w:r>
-          <w:rPr>
-            <w:rStyle w:val="Hyperlink"/>
-            <w:color w:val="000000" w:themeColor="text1"/>
-            <w:sz w:val="26"/>
-            <w:szCs w:val="26"/>
-            <w:u w:val="none"/>
-          </w:rPr>
-          <w:t>d</w:t>
-        </w:r>
-        <w:r>
-          <w:rPr>
-            <w:rStyle w:val="Hyperlink"/>
-            <w:color w:val="000000" w:themeColor="text1"/>
-            <w:sz w:val="26"/>
-            <w:szCs w:val="26"/>
-            <w:u w:val="none"/>
-          </w:rPr>
-          <w:t>e</w:t>
+          <w:t>Code</w:t>
         </w:r>
       </w:hyperlink>
       <w:r>
@@ -1960,27 +1384,7 @@
             <w:szCs w:val="26"/>
             <w:u w:val="none"/>
           </w:rPr>
-          <w:t>Bac</w:t>
-        </w:r>
-        <w:r>
-          <w:rPr>
-            <w:rStyle w:val="Hyperlink"/>
-            <w:color w:val="000000" w:themeColor="text1"/>
-            <w:sz w:val="26"/>
-            <w:szCs w:val="26"/>
-            <w:u w:val="none"/>
-          </w:rPr>
-          <w:t>k</w:t>
-        </w:r>
-        <w:r>
-          <w:rPr>
-            <w:rStyle w:val="Hyperlink"/>
-            <w:color w:val="000000" w:themeColor="text1"/>
-            <w:sz w:val="26"/>
-            <w:szCs w:val="26"/>
-            <w:u w:val="none"/>
-          </w:rPr>
-          <w:t xml:space="preserve">end Play </w:t>
+          <w:t xml:space="preserve">Backend Play </w:t>
         </w:r>
         <w:r>
           <w:rPr>
@@ -2043,27 +1447,7 @@
             <w:szCs w:val="26"/>
             <w:u w:val="none"/>
           </w:rPr>
-          <w:t>Proje</w:t>
-        </w:r>
-        <w:r>
-          <w:rPr>
-            <w:rStyle w:val="Hyperlink"/>
-            <w:color w:val="000000" w:themeColor="text1"/>
-            <w:sz w:val="26"/>
-            <w:szCs w:val="26"/>
-            <w:u w:val="none"/>
-          </w:rPr>
-          <w:t>c</w:t>
-        </w:r>
-        <w:r>
-          <w:rPr>
-            <w:rStyle w:val="Hyperlink"/>
-            <w:color w:val="000000" w:themeColor="text1"/>
-            <w:sz w:val="26"/>
-            <w:szCs w:val="26"/>
-            <w:u w:val="none"/>
-          </w:rPr>
-          <w:t>t Structure</w:t>
+          <w:t>Project Structure</w:t>
         </w:r>
       </w:hyperlink>
       <w:r>
@@ -2098,27 +1482,7 @@
             <w:szCs w:val="26"/>
             <w:u w:val="none"/>
           </w:rPr>
-          <w:t>C</w:t>
-        </w:r>
-        <w:r>
-          <w:rPr>
-            <w:rStyle w:val="Hyperlink"/>
-            <w:color w:val="000000" w:themeColor="text1"/>
-            <w:sz w:val="26"/>
-            <w:szCs w:val="26"/>
-            <w:u w:val="none"/>
-          </w:rPr>
-          <w:t>o</w:t>
-        </w:r>
-        <w:r>
-          <w:rPr>
-            <w:rStyle w:val="Hyperlink"/>
-            <w:color w:val="000000" w:themeColor="text1"/>
-            <w:sz w:val="26"/>
-            <w:szCs w:val="26"/>
-            <w:u w:val="none"/>
-          </w:rPr>
-          <w:t>de</w:t>
+          <w:t>Code</w:t>
         </w:r>
       </w:hyperlink>
       <w:r>
@@ -2185,27 +1549,7 @@
             <w:szCs w:val="26"/>
             <w:u w:val="none"/>
           </w:rPr>
-          <w:t>Testi</w:t>
-        </w:r>
-        <w:r>
-          <w:rPr>
-            <w:rStyle w:val="Hyperlink"/>
-            <w:color w:val="000000" w:themeColor="text1"/>
-            <w:sz w:val="26"/>
-            <w:szCs w:val="26"/>
-            <w:u w:val="none"/>
-          </w:rPr>
-          <w:t>n</w:t>
-        </w:r>
-        <w:r>
-          <w:rPr>
-            <w:rStyle w:val="Hyperlink"/>
-            <w:color w:val="000000" w:themeColor="text1"/>
-            <w:sz w:val="26"/>
-            <w:szCs w:val="26"/>
-            <w:u w:val="none"/>
-          </w:rPr>
-          <w:t>g</w:t>
+          <w:t>Testing</w:t>
         </w:r>
         <w:r>
           <w:rPr>
@@ -2270,17 +1614,7 @@
             <w:szCs w:val="26"/>
             <w:u w:val="none"/>
           </w:rPr>
-          <w:t>Junit</w:t>
-        </w:r>
-        <w:r>
-          <w:rPr>
-            <w:rStyle w:val="Hyperlink"/>
-            <w:color w:val="000000" w:themeColor="text1"/>
-            <w:sz w:val="26"/>
-            <w:szCs w:val="26"/>
-            <w:u w:val="none"/>
-          </w:rPr>
-          <w:t xml:space="preserve"> </w:t>
+          <w:t xml:space="preserve">Junit </w:t>
         </w:r>
         <w:r>
           <w:rPr>
@@ -2355,27 +1689,7 @@
             <w:szCs w:val="26"/>
             <w:u w:val="none"/>
           </w:rPr>
-          <w:t xml:space="preserve">    Junit </w:t>
-        </w:r>
-        <w:r>
-          <w:rPr>
-            <w:rStyle w:val="Hyperlink"/>
-            <w:color w:val="000000" w:themeColor="text1"/>
-            <w:sz w:val="26"/>
-            <w:szCs w:val="26"/>
-            <w:u w:val="none"/>
-          </w:rPr>
-          <w:t>T</w:t>
-        </w:r>
-        <w:r>
-          <w:rPr>
-            <w:rStyle w:val="Hyperlink"/>
-            <w:color w:val="000000" w:themeColor="text1"/>
-            <w:sz w:val="26"/>
-            <w:szCs w:val="26"/>
-            <w:u w:val="none"/>
-          </w:rPr>
-          <w:t>esting Output Screenshots</w:t>
+          <w:t xml:space="preserve">    Junit Testing Output Screenshots</w:t>
         </w:r>
       </w:hyperlink>
       <w:r>
@@ -2560,6 +1874,7 @@
         </w:rPr>
         <w:t>Console Application</w:t>
       </w:r>
+      <w:bookmarkEnd w:id="4"/>
     </w:p>
     <w:p>
       <w:pPr>
@@ -2575,18 +1890,28 @@
           <w:szCs w:val="30"/>
         </w:rPr>
       </w:pPr>
-      <w:bookmarkStart w:id="5" w:name="cli_project_structure"/>
-      <w:bookmarkEnd w:id="4"/>
-      <w:r>
-        <w:rPr>
-          <w:color w:val="4472C4" w:themeColor="accent1"/>
-          <w:sz w:val="30"/>
-          <w:szCs w:val="30"/>
-        </w:rPr>
-        <w:t>CLI Project Structure</w:t>
+      <w:bookmarkStart w:id="5" w:name="cli_code"/>
+      <w:r>
+        <w:rPr>
+          <w:color w:val="4472C4" w:themeColor="accent1"/>
+          <w:sz w:val="30"/>
+          <w:szCs w:val="30"/>
+        </w:rPr>
+        <w:t>Code</w:t>
       </w:r>
     </w:p>
     <w:bookmarkEnd w:id="5"/>
+    <w:p>
+      <w:pPr>
+        <w:pStyle w:val="ListParagraph"/>
+        <w:ind w:left="360"/>
+        <w:rPr>
+          <w:color w:val="4472C4" w:themeColor="accent1"/>
+          <w:sz w:val="30"/>
+          <w:szCs w:val="30"/>
+        </w:rPr>
+      </w:pPr>
+    </w:p>
     <w:p>
       <w:pPr>
         <w:pStyle w:val="ListParagraph"/>
@@ -2612,31 +1937,143 @@
           <w:szCs w:val="30"/>
         </w:rPr>
       </w:pPr>
-      <w:bookmarkStart w:id="6" w:name="cli_code"/>
-      <w:r>
-        <w:rPr>
-          <w:color w:val="4472C4" w:themeColor="accent1"/>
-          <w:sz w:val="30"/>
-          <w:szCs w:val="30"/>
-        </w:rPr>
-        <w:t>Code</w:t>
-      </w:r>
-    </w:p>
-    <w:bookmarkEnd w:id="6"/>
-    <w:p>
-      <w:pPr>
-        <w:pStyle w:val="ListParagraph"/>
-        <w:ind w:left="360"/>
-        <w:rPr>
-          <w:color w:val="4472C4" w:themeColor="accent1"/>
-          <w:sz w:val="30"/>
-          <w:szCs w:val="30"/>
-        </w:rPr>
-      </w:pPr>
-    </w:p>
-    <w:p>
-      <w:pPr>
-        <w:pStyle w:val="ListParagraph"/>
+      <w:bookmarkStart w:id="6" w:name="testing_code"/>
+      <w:r>
+        <w:rPr>
+          <w:color w:val="4472C4" w:themeColor="accent1"/>
+          <w:sz w:val="30"/>
+          <w:szCs w:val="30"/>
+        </w:rPr>
+        <w:t>Testing Code</w:t>
+      </w:r>
+    </w:p>
+    <w:p>
+      <w:pPr>
+        <w:pStyle w:val="ListParagraph"/>
+        <w:numPr>
+          <w:ilvl w:val="3"/>
+          <w:numId w:val="4"/>
+        </w:numPr>
+        <w:ind w:left="1440"/>
+        <w:rPr>
+          <w:color w:val="4472C4" w:themeColor="accent1"/>
+          <w:sz w:val="30"/>
+          <w:szCs w:val="30"/>
+        </w:rPr>
+      </w:pPr>
+      <w:bookmarkStart w:id="7" w:name="junit_testing_cli"/>
+      <w:bookmarkEnd w:id="6"/>
+      <w:r>
+        <w:rPr>
+          <w:color w:val="4472C4" w:themeColor="accent1"/>
+          <w:sz w:val="30"/>
+          <w:szCs w:val="30"/>
+        </w:rPr>
+        <w:t>Junit Testing</w:t>
+      </w:r>
+    </w:p>
+    <w:bookmarkEnd w:id="7"/>
+    <w:p>
+      <w:pPr>
+        <w:pStyle w:val="ListParagraph"/>
+        <w:ind w:left="1440"/>
+        <w:rPr>
+          <w:color w:val="4472C4" w:themeColor="accent1"/>
+          <w:sz w:val="30"/>
+          <w:szCs w:val="30"/>
+        </w:rPr>
+      </w:pPr>
+    </w:p>
+    <w:p>
+      <w:pPr>
+        <w:pStyle w:val="ListParagraph"/>
+        <w:numPr>
+          <w:ilvl w:val="3"/>
+          <w:numId w:val="4"/>
+        </w:numPr>
+        <w:ind w:left="1440"/>
+        <w:rPr>
+          <w:color w:val="4472C4" w:themeColor="accent1"/>
+          <w:sz w:val="30"/>
+          <w:szCs w:val="30"/>
+        </w:rPr>
+      </w:pPr>
+      <w:bookmarkStart w:id="8" w:name="junit_testing_cli__output__Ss"/>
+      <w:r>
+        <w:rPr>
+          <w:color w:val="4472C4" w:themeColor="accent1"/>
+          <w:sz w:val="30"/>
+          <w:szCs w:val="30"/>
+        </w:rPr>
+        <w:t>Junit Testing Output Screenshots</w:t>
+      </w:r>
+    </w:p>
+    <w:bookmarkEnd w:id="8"/>
+    <w:p>
+      <w:pPr>
+        <w:pStyle w:val="ListParagraph"/>
+        <w:ind w:left="0"/>
+        <w:rPr>
+          <w:color w:val="4472C4" w:themeColor="accent1"/>
+          <w:sz w:val="30"/>
+          <w:szCs w:val="30"/>
+        </w:rPr>
+      </w:pPr>
+    </w:p>
+    <w:p>
+      <w:pPr>
+        <w:pStyle w:val="ListParagraph"/>
+        <w:ind w:left="1440"/>
+        <w:rPr>
+          <w:color w:val="4472C4" w:themeColor="accent1"/>
+          <w:sz w:val="30"/>
+          <w:szCs w:val="30"/>
+        </w:rPr>
+      </w:pPr>
+    </w:p>
+    <w:p>
+      <w:pPr>
+        <w:pStyle w:val="ListParagraph"/>
+        <w:numPr>
+          <w:ilvl w:val="3"/>
+          <w:numId w:val="4"/>
+        </w:numPr>
+        <w:ind w:left="1440"/>
+        <w:rPr>
+          <w:color w:val="4472C4" w:themeColor="accent1"/>
+          <w:sz w:val="30"/>
+          <w:szCs w:val="30"/>
+        </w:rPr>
+      </w:pPr>
+      <w:bookmarkStart w:id="9" w:name="cli__testPlan"/>
+      <w:r>
+        <w:rPr>
+          <w:color w:val="4472C4" w:themeColor="accent1"/>
+          <w:sz w:val="30"/>
+          <w:szCs w:val="30"/>
+        </w:rPr>
+        <w:t>Test Plan</w:t>
+      </w:r>
+    </w:p>
+    <w:bookmarkEnd w:id="9"/>
+    <w:p>
+      <w:pPr>
+        <w:pStyle w:val="ListParagraph"/>
+        <w:ind w:left="2160"/>
+        <w:rPr>
+          <w:color w:val="4472C4" w:themeColor="accent1"/>
+          <w:sz w:val="30"/>
+          <w:szCs w:val="30"/>
+        </w:rPr>
+      </w:pPr>
+    </w:p>
+    <w:p>
+      <w:pPr>
+        <w:pStyle w:val="ListParagraph"/>
+        <w:numPr>
+          <w:ilvl w:val="1"/>
+          <w:numId w:val="4"/>
+        </w:numPr>
         <w:ind w:left="1080"/>
         <w:rPr>
           <w:color w:val="4472C4" w:themeColor="accent1"/>
@@ -2644,6 +2081,15 @@
           <w:szCs w:val="30"/>
         </w:rPr>
       </w:pPr>
+      <w:bookmarkStart w:id="10" w:name="gui"/>
+      <w:r>
+        <w:rPr>
+          <w:color w:val="4472C4" w:themeColor="accent1"/>
+          <w:sz w:val="30"/>
+          <w:szCs w:val="30"/>
+        </w:rPr>
+        <w:t>GUI</w:t>
+      </w:r>
     </w:p>
     <w:p>
       <w:pPr>
@@ -2659,14 +2105,98 @@
           <w:szCs w:val="30"/>
         </w:rPr>
       </w:pPr>
-      <w:bookmarkStart w:id="7" w:name="testing_code"/>
-      <w:r>
-        <w:rPr>
-          <w:color w:val="4472C4" w:themeColor="accent1"/>
-          <w:sz w:val="30"/>
-          <w:szCs w:val="30"/>
-        </w:rPr>
-        <w:t>Testing Code</w:t>
+      <w:bookmarkStart w:id="11" w:name="gui_project_structure"/>
+      <w:bookmarkEnd w:id="10"/>
+      <w:r>
+        <w:rPr>
+          <w:color w:val="4472C4" w:themeColor="accent1"/>
+          <w:sz w:val="30"/>
+          <w:szCs w:val="30"/>
+        </w:rPr>
+        <w:t>GUI Project Structure</w:t>
+      </w:r>
+    </w:p>
+    <w:bookmarkEnd w:id="11"/>
+    <w:p>
+      <w:pPr>
+        <w:pStyle w:val="ListParagraph"/>
+        <w:ind w:left="1080"/>
+        <w:rPr>
+          <w:color w:val="4472C4" w:themeColor="accent1"/>
+          <w:sz w:val="30"/>
+          <w:szCs w:val="30"/>
+        </w:rPr>
+      </w:pPr>
+    </w:p>
+    <w:p>
+      <w:pPr>
+        <w:pStyle w:val="ListParagraph"/>
+        <w:numPr>
+          <w:ilvl w:val="2"/>
+          <w:numId w:val="4"/>
+        </w:numPr>
+        <w:ind w:left="1080"/>
+        <w:rPr>
+          <w:color w:val="4472C4" w:themeColor="accent1"/>
+          <w:sz w:val="30"/>
+          <w:szCs w:val="30"/>
+        </w:rPr>
+      </w:pPr>
+      <w:bookmarkStart w:id="12" w:name="gui_screenShots"/>
+      <w:r>
+        <w:rPr>
+          <w:color w:val="4472C4" w:themeColor="accent1"/>
+          <w:sz w:val="30"/>
+          <w:szCs w:val="30"/>
+        </w:rPr>
+        <w:t>GUI Screenshots</w:t>
+      </w:r>
+      <w:bookmarkEnd w:id="12"/>
+    </w:p>
+    <w:p>
+      <w:pPr>
+        <w:pStyle w:val="ListParagraph"/>
+        <w:ind w:left="360"/>
+        <w:rPr>
+          <w:color w:val="4472C4" w:themeColor="accent1"/>
+          <w:sz w:val="30"/>
+          <w:szCs w:val="30"/>
+        </w:rPr>
+      </w:pPr>
+    </w:p>
+    <w:p>
+      <w:pPr>
+        <w:pStyle w:val="ListParagraph"/>
+        <w:ind w:left="1080"/>
+        <w:rPr>
+          <w:color w:val="4472C4" w:themeColor="accent1"/>
+          <w:sz w:val="30"/>
+          <w:szCs w:val="30"/>
+        </w:rPr>
+      </w:pPr>
+    </w:p>
+    <w:p>
+      <w:pPr>
+        <w:pStyle w:val="ListParagraph"/>
+        <w:numPr>
+          <w:ilvl w:val="2"/>
+          <w:numId w:val="4"/>
+        </w:numPr>
+        <w:ind w:left="1080"/>
+        <w:rPr>
+          <w:color w:val="4472C4" w:themeColor="accent1"/>
+          <w:sz w:val="30"/>
+          <w:szCs w:val="30"/>
+        </w:rPr>
+      </w:pPr>
+      <w:bookmarkStart w:id="13" w:name="frontend_angular"/>
+      <w:r>
+        <w:rPr>
+          <w:color w:val="4472C4" w:themeColor="accent1"/>
+          <w:sz w:val="30"/>
+          <w:szCs w:val="30"/>
+        </w:rPr>
+        <w:t>Frontend Angular</w:t>
       </w:r>
     </w:p>
     <w:p>
@@ -2683,18 +2213,18 @@
           <w:szCs w:val="30"/>
         </w:rPr>
       </w:pPr>
-      <w:bookmarkStart w:id="8" w:name="junit_testing_cli"/>
-      <w:bookmarkEnd w:id="7"/>
-      <w:r>
-        <w:rPr>
-          <w:color w:val="4472C4" w:themeColor="accent1"/>
-          <w:sz w:val="30"/>
-          <w:szCs w:val="30"/>
-        </w:rPr>
-        <w:t>Junit Testing</w:t>
-      </w:r>
-    </w:p>
-    <w:bookmarkEnd w:id="8"/>
+      <w:bookmarkStart w:id="14" w:name="angular_project_str"/>
+      <w:bookmarkEnd w:id="13"/>
+      <w:r>
+        <w:rPr>
+          <w:color w:val="4472C4" w:themeColor="accent1"/>
+          <w:sz w:val="30"/>
+          <w:szCs w:val="30"/>
+        </w:rPr>
+        <w:t>Project Structure</w:t>
+      </w:r>
+    </w:p>
+    <w:bookmarkEnd w:id="14"/>
     <w:p>
       <w:pPr>
         <w:pStyle w:val="ListParagraph"/>
@@ -2720,38 +2250,61 @@
           <w:szCs w:val="30"/>
         </w:rPr>
       </w:pPr>
-      <w:bookmarkStart w:id="9" w:name="junit_testing_cli__output__Ss"/>
-      <w:r>
-        <w:rPr>
-          <w:color w:val="4472C4" w:themeColor="accent1"/>
-          <w:sz w:val="30"/>
-          <w:szCs w:val="30"/>
-        </w:rPr>
-        <w:t>Junit Testing Output Screenshots</w:t>
-      </w:r>
-    </w:p>
-    <w:bookmarkEnd w:id="9"/>
-    <w:p>
-      <w:pPr>
-        <w:pStyle w:val="ListParagraph"/>
-        <w:ind w:left="0"/>
-        <w:rPr>
-          <w:color w:val="4472C4" w:themeColor="accent1"/>
-          <w:sz w:val="30"/>
-          <w:szCs w:val="30"/>
-        </w:rPr>
-      </w:pPr>
-    </w:p>
-    <w:p>
-      <w:pPr>
-        <w:pStyle w:val="ListParagraph"/>
-        <w:ind w:left="1440"/>
-        <w:rPr>
-          <w:color w:val="4472C4" w:themeColor="accent1"/>
-          <w:sz w:val="30"/>
-          <w:szCs w:val="30"/>
-        </w:rPr>
-      </w:pPr>
+      <w:bookmarkStart w:id="15" w:name="angular_code"/>
+      <w:r>
+        <w:rPr>
+          <w:color w:val="4472C4" w:themeColor="accent1"/>
+          <w:sz w:val="30"/>
+          <w:szCs w:val="30"/>
+        </w:rPr>
+        <w:t>Code</w:t>
+      </w:r>
+    </w:p>
+    <w:bookmarkEnd w:id="15"/>
+    <w:p>
+      <w:pPr>
+        <w:pStyle w:val="ListParagraph"/>
+        <w:rPr>
+          <w:color w:val="4472C4" w:themeColor="accent1"/>
+          <w:sz w:val="30"/>
+          <w:szCs w:val="30"/>
+        </w:rPr>
+      </w:pPr>
+    </w:p>
+    <w:p>
+      <w:pPr>
+        <w:pStyle w:val="ListParagraph"/>
+        <w:ind w:left="2160"/>
+        <w:rPr>
+          <w:color w:val="4472C4" w:themeColor="accent1"/>
+          <w:sz w:val="30"/>
+          <w:szCs w:val="30"/>
+        </w:rPr>
+      </w:pPr>
+    </w:p>
+    <w:p>
+      <w:pPr>
+        <w:pStyle w:val="ListParagraph"/>
+        <w:numPr>
+          <w:ilvl w:val="2"/>
+          <w:numId w:val="4"/>
+        </w:numPr>
+        <w:ind w:left="1080"/>
+        <w:rPr>
+          <w:color w:val="4472C4" w:themeColor="accent1"/>
+          <w:sz w:val="30"/>
+          <w:szCs w:val="30"/>
+        </w:rPr>
+      </w:pPr>
+      <w:bookmarkStart w:id="16" w:name="backendPlayFrame"/>
+      <w:r>
+        <w:rPr>
+          <w:color w:val="4472C4" w:themeColor="accent1"/>
+          <w:sz w:val="30"/>
+          <w:szCs w:val="30"/>
+        </w:rPr>
+        <w:t>Backend Play Framework</w:t>
+      </w:r>
     </w:p>
     <w:p>
       <w:pPr>
@@ -2767,51 +2320,76 @@
           <w:szCs w:val="30"/>
         </w:rPr>
       </w:pPr>
-      <w:bookmarkStart w:id="10" w:name="cli__testPlan"/>
-      <w:r>
-        <w:rPr>
-          <w:color w:val="4472C4" w:themeColor="accent1"/>
-          <w:sz w:val="30"/>
-          <w:szCs w:val="30"/>
-        </w:rPr>
-        <w:t>Test Plan</w:t>
-      </w:r>
-    </w:p>
-    <w:bookmarkEnd w:id="10"/>
-    <w:p>
-      <w:pPr>
-        <w:pStyle w:val="ListParagraph"/>
-        <w:ind w:left="2160"/>
-        <w:rPr>
-          <w:color w:val="4472C4" w:themeColor="accent1"/>
-          <w:sz w:val="30"/>
-          <w:szCs w:val="30"/>
-        </w:rPr>
-      </w:pPr>
-    </w:p>
-    <w:p>
-      <w:pPr>
-        <w:pStyle w:val="ListParagraph"/>
-        <w:numPr>
-          <w:ilvl w:val="1"/>
+      <w:bookmarkStart w:id="17" w:name="backendPlayFrame__projectStr"/>
+      <w:bookmarkEnd w:id="16"/>
+      <w:r>
+        <w:rPr>
+          <w:color w:val="4472C4" w:themeColor="accent1"/>
+          <w:sz w:val="30"/>
+          <w:szCs w:val="30"/>
+        </w:rPr>
+        <w:lastRenderedPageBreak/>
+        <w:t>Project Structure</w:t>
+      </w:r>
+    </w:p>
+    <w:bookmarkEnd w:id="17"/>
+    <w:p>
+      <w:pPr>
+        <w:pStyle w:val="ListParagraph"/>
+        <w:ind w:left="1440"/>
+        <w:rPr>
+          <w:color w:val="4472C4" w:themeColor="accent1"/>
+          <w:sz w:val="30"/>
+          <w:szCs w:val="30"/>
+        </w:rPr>
+      </w:pPr>
+    </w:p>
+    <w:p>
+      <w:pPr>
+        <w:pStyle w:val="ListParagraph"/>
+        <w:numPr>
+          <w:ilvl w:val="3"/>
           <w:numId w:val="4"/>
         </w:numPr>
-        <w:ind w:left="1080"/>
-        <w:rPr>
-          <w:color w:val="4472C4" w:themeColor="accent1"/>
-          <w:sz w:val="30"/>
-          <w:szCs w:val="30"/>
-        </w:rPr>
-      </w:pPr>
-      <w:bookmarkStart w:id="11" w:name="gui"/>
-      <w:r>
-        <w:rPr>
-          <w:color w:val="4472C4" w:themeColor="accent1"/>
-          <w:sz w:val="30"/>
-          <w:szCs w:val="30"/>
-        </w:rPr>
-        <w:t>GUI</w:t>
-      </w:r>
+        <w:ind w:left="1440"/>
+        <w:rPr>
+          <w:color w:val="4472C4" w:themeColor="accent1"/>
+          <w:sz w:val="30"/>
+          <w:szCs w:val="30"/>
+        </w:rPr>
+      </w:pPr>
+      <w:bookmarkStart w:id="18" w:name="backendPlayFrame__code"/>
+      <w:r>
+        <w:rPr>
+          <w:color w:val="4472C4" w:themeColor="accent1"/>
+          <w:sz w:val="30"/>
+          <w:szCs w:val="30"/>
+        </w:rPr>
+        <w:t>Code</w:t>
+      </w:r>
+    </w:p>
+    <w:bookmarkEnd w:id="18"/>
+    <w:p>
+      <w:pPr>
+        <w:pStyle w:val="ListParagraph"/>
+        <w:ind w:left="360"/>
+        <w:rPr>
+          <w:color w:val="4472C4" w:themeColor="accent1"/>
+          <w:sz w:val="30"/>
+          <w:szCs w:val="30"/>
+        </w:rPr>
+      </w:pPr>
+    </w:p>
+    <w:p>
+      <w:pPr>
+        <w:pStyle w:val="ListParagraph"/>
+        <w:ind w:left="1800"/>
+        <w:rPr>
+          <w:color w:val="4472C4" w:themeColor="accent1"/>
+          <w:sz w:val="30"/>
+          <w:szCs w:val="30"/>
+        </w:rPr>
+      </w:pPr>
     </w:p>
     <w:p>
       <w:pPr>
@@ -2827,98 +2405,14 @@
           <w:szCs w:val="30"/>
         </w:rPr>
       </w:pPr>
-      <w:bookmarkStart w:id="12" w:name="gui_project_structure"/>
-      <w:bookmarkEnd w:id="11"/>
-      <w:r>
-        <w:rPr>
-          <w:color w:val="4472C4" w:themeColor="accent1"/>
-          <w:sz w:val="30"/>
-          <w:szCs w:val="30"/>
-        </w:rPr>
-        <w:t>GUI Project Structure</w:t>
-      </w:r>
-    </w:p>
-    <w:bookmarkEnd w:id="12"/>
-    <w:p>
-      <w:pPr>
-        <w:pStyle w:val="ListParagraph"/>
-        <w:ind w:left="1080"/>
-        <w:rPr>
-          <w:color w:val="4472C4" w:themeColor="accent1"/>
-          <w:sz w:val="30"/>
-          <w:szCs w:val="30"/>
-        </w:rPr>
-      </w:pPr>
-    </w:p>
-    <w:p>
-      <w:pPr>
-        <w:pStyle w:val="ListParagraph"/>
-        <w:numPr>
-          <w:ilvl w:val="2"/>
-          <w:numId w:val="4"/>
-        </w:numPr>
-        <w:ind w:left="1080"/>
-        <w:rPr>
-          <w:color w:val="4472C4" w:themeColor="accent1"/>
-          <w:sz w:val="30"/>
-          <w:szCs w:val="30"/>
-        </w:rPr>
-      </w:pPr>
-      <w:bookmarkStart w:id="13" w:name="gui_screenShots"/>
-      <w:r>
-        <w:rPr>
-          <w:color w:val="4472C4" w:themeColor="accent1"/>
-          <w:sz w:val="30"/>
-          <w:szCs w:val="30"/>
-        </w:rPr>
-        <w:t>GUI Screenshots</w:t>
-      </w:r>
-      <w:bookmarkEnd w:id="13"/>
-    </w:p>
-    <w:p>
-      <w:pPr>
-        <w:pStyle w:val="ListParagraph"/>
-        <w:ind w:left="360"/>
-        <w:rPr>
-          <w:color w:val="4472C4" w:themeColor="accent1"/>
-          <w:sz w:val="30"/>
-          <w:szCs w:val="30"/>
-        </w:rPr>
-      </w:pPr>
-    </w:p>
-    <w:p>
-      <w:pPr>
-        <w:pStyle w:val="ListParagraph"/>
-        <w:ind w:left="1080"/>
-        <w:rPr>
-          <w:color w:val="4472C4" w:themeColor="accent1"/>
-          <w:sz w:val="30"/>
-          <w:szCs w:val="30"/>
-        </w:rPr>
-      </w:pPr>
-    </w:p>
-    <w:p>
-      <w:pPr>
-        <w:pStyle w:val="ListParagraph"/>
-        <w:numPr>
-          <w:ilvl w:val="2"/>
-          <w:numId w:val="4"/>
-        </w:numPr>
-        <w:ind w:left="1080"/>
-        <w:rPr>
-          <w:color w:val="4472C4" w:themeColor="accent1"/>
-          <w:sz w:val="30"/>
-          <w:szCs w:val="30"/>
-        </w:rPr>
-      </w:pPr>
-      <w:bookmarkStart w:id="14" w:name="frontend_angular"/>
-      <w:r>
-        <w:rPr>
-          <w:color w:val="4472C4" w:themeColor="accent1"/>
-          <w:sz w:val="30"/>
-          <w:szCs w:val="30"/>
-        </w:rPr>
-        <w:t>Frontend Angular</w:t>
+      <w:bookmarkStart w:id="19" w:name="backendPlayFrame__testingCode"/>
+      <w:r>
+        <w:rPr>
+          <w:color w:val="4472C4" w:themeColor="accent1"/>
+          <w:sz w:val="30"/>
+          <w:szCs w:val="30"/>
+        </w:rPr>
+        <w:t>Testing Code</w:t>
       </w:r>
     </w:p>
     <w:p>
@@ -2935,18 +2429,18 @@
           <w:szCs w:val="30"/>
         </w:rPr>
       </w:pPr>
-      <w:bookmarkStart w:id="15" w:name="angular_project_str"/>
-      <w:bookmarkEnd w:id="14"/>
-      <w:r>
-        <w:rPr>
-          <w:color w:val="4472C4" w:themeColor="accent1"/>
-          <w:sz w:val="30"/>
-          <w:szCs w:val="30"/>
-        </w:rPr>
-        <w:t>Project Structure</w:t>
-      </w:r>
-    </w:p>
-    <w:bookmarkEnd w:id="15"/>
+      <w:bookmarkStart w:id="20" w:name="backendPlayFrame__testingCodeJunitCode"/>
+      <w:bookmarkEnd w:id="19"/>
+      <w:r>
+        <w:rPr>
+          <w:color w:val="4472C4" w:themeColor="accent1"/>
+          <w:sz w:val="30"/>
+          <w:szCs w:val="30"/>
+        </w:rPr>
+        <w:t>Junit Testing Code</w:t>
+      </w:r>
+    </w:p>
+    <w:bookmarkEnd w:id="20"/>
     <w:p>
       <w:pPr>
         <w:pStyle w:val="ListParagraph"/>
@@ -2972,232 +2466,17 @@
           <w:szCs w:val="30"/>
         </w:rPr>
       </w:pPr>
-      <w:bookmarkStart w:id="16" w:name="angular_code"/>
-      <w:r>
-        <w:rPr>
-          <w:color w:val="4472C4" w:themeColor="accent1"/>
-          <w:sz w:val="30"/>
-          <w:szCs w:val="30"/>
-        </w:rPr>
-        <w:t>Code</w:t>
-      </w:r>
-    </w:p>
-    <w:bookmarkEnd w:id="16"/>
-    <w:p>
-      <w:pPr>
-        <w:pStyle w:val="ListParagraph"/>
-        <w:rPr>
-          <w:color w:val="4472C4" w:themeColor="accent1"/>
-          <w:sz w:val="30"/>
-          <w:szCs w:val="30"/>
-        </w:rPr>
-      </w:pPr>
-    </w:p>
-    <w:p>
-      <w:pPr>
-        <w:pStyle w:val="ListParagraph"/>
-        <w:ind w:left="2160"/>
-        <w:rPr>
-          <w:color w:val="4472C4" w:themeColor="accent1"/>
-          <w:sz w:val="30"/>
-          <w:szCs w:val="30"/>
-        </w:rPr>
-      </w:pPr>
-    </w:p>
-    <w:p>
-      <w:pPr>
-        <w:pStyle w:val="ListParagraph"/>
-        <w:numPr>
-          <w:ilvl w:val="2"/>
-          <w:numId w:val="4"/>
-        </w:numPr>
-        <w:ind w:left="1080"/>
-        <w:rPr>
-          <w:color w:val="4472C4" w:themeColor="accent1"/>
-          <w:sz w:val="30"/>
-          <w:szCs w:val="30"/>
-        </w:rPr>
-      </w:pPr>
-      <w:bookmarkStart w:id="17" w:name="backendPlayFrame"/>
-      <w:r>
-        <w:rPr>
-          <w:color w:val="4472C4" w:themeColor="accent1"/>
-          <w:sz w:val="30"/>
-          <w:szCs w:val="30"/>
-        </w:rPr>
-        <w:t>Backend Play Framework</w:t>
-      </w:r>
-    </w:p>
-    <w:p>
-      <w:pPr>
-        <w:pStyle w:val="ListParagraph"/>
-        <w:numPr>
-          <w:ilvl w:val="3"/>
-          <w:numId w:val="4"/>
-        </w:numPr>
-        <w:ind w:left="1440"/>
-        <w:rPr>
-          <w:color w:val="4472C4" w:themeColor="accent1"/>
-          <w:sz w:val="30"/>
-          <w:szCs w:val="30"/>
-        </w:rPr>
-      </w:pPr>
-      <w:bookmarkStart w:id="18" w:name="backendPlayFrame__projectStr"/>
-      <w:bookmarkEnd w:id="17"/>
-      <w:r>
-        <w:rPr>
-          <w:color w:val="4472C4" w:themeColor="accent1"/>
-          <w:sz w:val="30"/>
-          <w:szCs w:val="30"/>
-        </w:rPr>
-        <w:t>Project Structure</w:t>
-      </w:r>
-    </w:p>
-    <w:bookmarkEnd w:id="18"/>
-    <w:p>
-      <w:pPr>
-        <w:pStyle w:val="ListParagraph"/>
-        <w:ind w:left="1440"/>
-        <w:rPr>
-          <w:color w:val="4472C4" w:themeColor="accent1"/>
-          <w:sz w:val="30"/>
-          <w:szCs w:val="30"/>
-        </w:rPr>
-      </w:pPr>
-    </w:p>
-    <w:p>
-      <w:pPr>
-        <w:pStyle w:val="ListParagraph"/>
-        <w:numPr>
-          <w:ilvl w:val="3"/>
-          <w:numId w:val="4"/>
-        </w:numPr>
-        <w:ind w:left="1440"/>
-        <w:rPr>
-          <w:color w:val="4472C4" w:themeColor="accent1"/>
-          <w:sz w:val="30"/>
-          <w:szCs w:val="30"/>
-        </w:rPr>
-      </w:pPr>
-      <w:bookmarkStart w:id="19" w:name="backendPlayFrame__code"/>
-      <w:r>
-        <w:rPr>
-          <w:color w:val="4472C4" w:themeColor="accent1"/>
-          <w:sz w:val="30"/>
-          <w:szCs w:val="30"/>
-        </w:rPr>
-        <w:t>Code</w:t>
-      </w:r>
-    </w:p>
-    <w:bookmarkEnd w:id="19"/>
-    <w:p>
-      <w:pPr>
-        <w:pStyle w:val="ListParagraph"/>
-        <w:ind w:left="360"/>
-        <w:rPr>
-          <w:color w:val="4472C4" w:themeColor="accent1"/>
-          <w:sz w:val="30"/>
-          <w:szCs w:val="30"/>
-        </w:rPr>
-      </w:pPr>
-    </w:p>
-    <w:p>
-      <w:pPr>
-        <w:pStyle w:val="ListParagraph"/>
-        <w:ind w:left="1800"/>
-        <w:rPr>
-          <w:color w:val="4472C4" w:themeColor="accent1"/>
-          <w:sz w:val="30"/>
-          <w:szCs w:val="30"/>
-        </w:rPr>
-      </w:pPr>
-    </w:p>
-    <w:p>
-      <w:pPr>
-        <w:pStyle w:val="ListParagraph"/>
-        <w:numPr>
-          <w:ilvl w:val="2"/>
-          <w:numId w:val="4"/>
-        </w:numPr>
-        <w:ind w:left="1080"/>
-        <w:rPr>
-          <w:color w:val="4472C4" w:themeColor="accent1"/>
-          <w:sz w:val="30"/>
-          <w:szCs w:val="30"/>
-        </w:rPr>
-      </w:pPr>
-      <w:bookmarkStart w:id="20" w:name="backendPlayFrame__testingCode"/>
-      <w:r>
-        <w:rPr>
-          <w:color w:val="4472C4" w:themeColor="accent1"/>
-          <w:sz w:val="30"/>
-          <w:szCs w:val="30"/>
-        </w:rPr>
-        <w:t>Testing Code</w:t>
-      </w:r>
-    </w:p>
-    <w:p>
-      <w:pPr>
-        <w:pStyle w:val="ListParagraph"/>
-        <w:numPr>
-          <w:ilvl w:val="3"/>
-          <w:numId w:val="4"/>
-        </w:numPr>
-        <w:ind w:left="1440"/>
-        <w:rPr>
-          <w:color w:val="4472C4" w:themeColor="accent1"/>
-          <w:sz w:val="30"/>
-          <w:szCs w:val="30"/>
-        </w:rPr>
-      </w:pPr>
-      <w:bookmarkStart w:id="21" w:name="backendPlayFrame__testingCodeJunitCode"/>
-      <w:bookmarkEnd w:id="20"/>
-      <w:r>
-        <w:rPr>
-          <w:color w:val="4472C4" w:themeColor="accent1"/>
-          <w:sz w:val="30"/>
-          <w:szCs w:val="30"/>
-        </w:rPr>
-        <w:t>Junit Testing Code</w:t>
+      <w:bookmarkStart w:id="21" w:name="backendPlayFrame__testingCodeJunitOutSS"/>
+      <w:r>
+        <w:rPr>
+          <w:color w:val="4472C4" w:themeColor="accent1"/>
+          <w:sz w:val="30"/>
+          <w:szCs w:val="30"/>
+        </w:rPr>
+        <w:t>Junit Testing Output Screenshots</w:t>
       </w:r>
     </w:p>
     <w:bookmarkEnd w:id="21"/>
-    <w:p>
-      <w:pPr>
-        <w:pStyle w:val="ListParagraph"/>
-        <w:ind w:left="1440"/>
-        <w:rPr>
-          <w:color w:val="4472C4" w:themeColor="accent1"/>
-          <w:sz w:val="30"/>
-          <w:szCs w:val="30"/>
-        </w:rPr>
-      </w:pPr>
-    </w:p>
-    <w:p>
-      <w:pPr>
-        <w:pStyle w:val="ListParagraph"/>
-        <w:numPr>
-          <w:ilvl w:val="3"/>
-          <w:numId w:val="4"/>
-        </w:numPr>
-        <w:ind w:left="1440"/>
-        <w:rPr>
-          <w:color w:val="4472C4" w:themeColor="accent1"/>
-          <w:sz w:val="30"/>
-          <w:szCs w:val="30"/>
-        </w:rPr>
-      </w:pPr>
-      <w:bookmarkStart w:id="22" w:name="backendPlayFrame__testingCodeJunitOutSS"/>
-      <w:r>
-        <w:rPr>
-          <w:color w:val="4472C4" w:themeColor="accent1"/>
-          <w:sz w:val="30"/>
-          <w:szCs w:val="30"/>
-        </w:rPr>
-        <w:t>Junit Testing Output Screenshots</w:t>
-      </w:r>
-    </w:p>
-    <w:bookmarkEnd w:id="22"/>
     <w:p>
       <w:pPr>
         <w:pStyle w:val="ListParagraph"/>

</xml_diff>